<commit_message>
Add photo of ZRADMini
</commit_message>
<xml_diff>
--- a/docs/ZRADMiniDataSheet.docx
+++ b/docs/ZRADMiniDataSheet.docx
@@ -1,139 +1,23 @@
 
 <file path=word/document.xml><?xml version="1.0" encoding="utf-8"?>
-<w:document xmlns:wpc="http://schemas.microsoft.com/office/word/2010/wordprocessingCanvas" xmlns:cx="http://schemas.microsoft.com/office/drawing/2014/chartex" xmlns:cx1="http://schemas.microsoft.com/office/drawing/2015/9/8/chartex" xmlns:cx2="http://schemas.microsoft.com/office/drawing/2015/10/21/chartex" xmlns:cx3="http://schemas.microsoft.com/office/drawing/2016/5/9/chartex" xmlns:cx4="http://schemas.microsoft.com/office/drawing/2016/5/10/chartex" xmlns:cx5="http://schemas.microsoft.com/office/drawing/2016/5/11/chartex" xmlns:cx6="http://schemas.microsoft.com/office/drawing/2016/5/12/chartex" xmlns:cx7="http://schemas.microsoft.com/office/drawing/2016/5/13/chartex" xmlns:cx8="http://schemas.microsoft.com/office/drawing/2016/5/14/chartex" xmlns:mc="http://schemas.openxmlformats.org/markup-compatibility/2006" xmlns:aink="http://schemas.microsoft.com/office/drawing/2016/ink" xmlns:am3d="http://schemas.microsoft.com/office/drawing/2017/model3d" xmlns:o="urn:schemas-microsoft-com:office:office" xmlns:oel="http://schemas.microsoft.com/office/2019/extlst" xmlns:r="http://schemas.openxmlformats.org/officeDocument/2006/relationships" xmlns:m="http://schemas.openxmlformats.org/officeDocument/2006/math" xmlns:v="urn:schemas-microsoft-com:vml" xmlns:wp14="http://schemas.microsoft.com/office/word/2010/wordprocessingDrawing" xmlns:wp="http://schemas.openxmlformats.org/drawingml/2006/wordprocessingDrawing" xmlns:w10="urn:schemas-microsoft-com:office:word" xmlns:w="http://schemas.openxmlformats.org/wordprocessingml/2006/main" xmlns:w14="http://schemas.microsoft.com/office/word/2010/wordml" xmlns:w15="http://schemas.microsoft.com/office/word/2012/wordml" xmlns:w16cex="http://schemas.microsoft.com/office/word/2018/wordml/cex" xmlns:w16cid="http://schemas.microsoft.com/office/word/2016/wordml/cid" xmlns:w16="http://schemas.microsoft.com/office/word/2018/wordml" xmlns:w16du="http://schemas.microsoft.com/office/word/2023/wordml/word16du" xmlns:w16sdtdh="http://schemas.microsoft.com/office/word/2020/wordml/sdtdatahash" xmlns:w16se="http://schemas.microsoft.com/office/word/2015/wordml/symex" xmlns:wpg="http://schemas.microsoft.com/office/word/2010/wordprocessingGroup" xmlns:wpi="http://schemas.microsoft.com/office/word/2010/wordprocessingInk" xmlns:wne="http://schemas.microsoft.com/office/word/2006/wordml" xmlns:wps="http://schemas.microsoft.com/office/word/2010/wordprocessingShape" mc:Ignorable="w14 w15 w16se w16cid w16 w16cex w16sdtdh w16du wp14">
+<w:document xmlns:wpc="http://schemas.microsoft.com/office/word/2010/wordprocessingCanvas" xmlns:cx="http://schemas.microsoft.com/office/drawing/2014/chartex" xmlns:cx1="http://schemas.microsoft.com/office/drawing/2015/9/8/chartex" xmlns:cx2="http://schemas.microsoft.com/office/drawing/2015/10/21/chartex" xmlns:cx3="http://schemas.microsoft.com/office/drawing/2016/5/9/chartex" xmlns:cx4="http://schemas.microsoft.com/office/drawing/2016/5/10/chartex" xmlns:cx5="http://schemas.microsoft.com/office/drawing/2016/5/11/chartex" xmlns:cx6="http://schemas.microsoft.com/office/drawing/2016/5/12/chartex" xmlns:cx7="http://schemas.microsoft.com/office/drawing/2016/5/13/chartex" xmlns:cx8="http://schemas.microsoft.com/office/drawing/2016/5/14/chartex" xmlns:mc="http://schemas.openxmlformats.org/markup-compatibility/2006" xmlns:aink="http://schemas.microsoft.com/office/drawing/2016/ink" xmlns:am3d="http://schemas.microsoft.com/office/drawing/2017/model3d" xmlns:o="urn:schemas-microsoft-com:office:office" xmlns:oel="http://schemas.microsoft.com/office/2019/extlst" xmlns:r="http://schemas.openxmlformats.org/officeDocument/2006/relationships" xmlns:m="http://schemas.openxmlformats.org/officeDocument/2006/math" xmlns:v="urn:schemas-microsoft-com:vml" xmlns:wp14="http://schemas.microsoft.com/office/word/2010/wordprocessingDrawing" xmlns:wp="http://schemas.openxmlformats.org/drawingml/2006/wordprocessingDrawing" xmlns:w10="urn:schemas-microsoft-com:office:word" xmlns:w="http://schemas.openxmlformats.org/wordprocessingml/2006/main" xmlns:w14="http://schemas.microsoft.com/office/word/2010/wordml" xmlns:w15="http://schemas.microsoft.com/office/word/2012/wordml" xmlns:w16cex="http://schemas.microsoft.com/office/word/2018/wordml/cex" xmlns:w16cid="http://schemas.microsoft.com/office/word/2016/wordml/cid" xmlns:w16="http://schemas.microsoft.com/office/word/2018/wordml" xmlns:w16du="http://schemas.microsoft.com/office/word/2023/wordml/word16du" xmlns:w16sdtdh="http://schemas.microsoft.com/office/word/2020/wordml/sdtdatahash" xmlns:w16sdtfl="http://schemas.microsoft.com/office/word/2024/wordml/sdtformatlock" xmlns:w16se="http://schemas.microsoft.com/office/word/2015/wordml/symex" xmlns:wpg="http://schemas.microsoft.com/office/word/2010/wordprocessingGroup" xmlns:wpi="http://schemas.microsoft.com/office/word/2010/wordprocessingInk" xmlns:wne="http://schemas.microsoft.com/office/word/2006/wordml" xmlns:wps="http://schemas.microsoft.com/office/word/2010/wordprocessingShape" mc:Ignorable="w14 w15 w16se w16cid w16 w16cex w16sdtdh w16sdtfl w16du wp14">
   <w:body>
     <w:p>
-      <w:r>
-        <w:rPr>
-          <w:noProof/>
-        </w:rPr>
-        <mc:AlternateContent>
-          <mc:Choice Requires="wps">
-            <w:drawing>
-              <wp:anchor distT="0" distB="0" distL="114300" distR="114300" simplePos="0" relativeHeight="251666432" behindDoc="0" locked="0" layoutInCell="1" allowOverlap="1" wp14:anchorId="31BACC61" wp14:editId="1DB957C0">
-                <wp:simplePos x="0" y="0"/>
-                <wp:positionH relativeFrom="column">
-                  <wp:posOffset>4438650</wp:posOffset>
-                </wp:positionH>
-                <wp:positionV relativeFrom="paragraph">
-                  <wp:posOffset>4089400</wp:posOffset>
-                </wp:positionV>
-                <wp:extent cx="1956435" cy="635"/>
-                <wp:effectExtent l="0" t="0" r="0" b="0"/>
-                <wp:wrapSquare wrapText="bothSides"/>
-                <wp:docPr id="952122384" name="Text Box 1"/>
-                <wp:cNvGraphicFramePr/>
-                <a:graphic xmlns:a="http://schemas.openxmlformats.org/drawingml/2006/main">
-                  <a:graphicData uri="http://schemas.microsoft.com/office/word/2010/wordprocessingShape">
-                    <wps:wsp>
-                      <wps:cNvSpPr txBox="1"/>
-                      <wps:spPr>
-                        <a:xfrm>
-                          <a:off x="0" y="0"/>
-                          <a:ext cx="1956435" cy="635"/>
-                        </a:xfrm>
-                        <a:prstGeom prst="rect">
-                          <a:avLst/>
-                        </a:prstGeom>
-                        <a:solidFill>
-                          <a:prstClr val="white"/>
-                        </a:solidFill>
-                        <a:ln>
-                          <a:noFill/>
-                        </a:ln>
-                      </wps:spPr>
-                      <wps:txbx>
-                        <w:txbxContent>
-                          <w:p>
-                            <w:pPr>
-                              <w:pStyle w:val="Caption"/>
-                              <w:rPr>
-                                <w:noProof/>
-                              </w:rPr>
-                            </w:pPr>
-                            <w:r>
-                              <w:t xml:space="preserve">Figure </w:t>
-                            </w:r>
-                            <w:fldSimple w:instr=" SEQ Figure \* ARABIC ">
-                              <w:r>
-                                <w:rPr>
-                                  <w:noProof/>
-                                </w:rPr>
-                                <w:t>1</w:t>
-                              </w:r>
-                            </w:fldSimple>
-                            <w:r>
-                              <w:t>Will be replaced with a photo of the real thing soon</w:t>
-                            </w:r>
-                          </w:p>
-                        </w:txbxContent>
-                      </wps:txbx>
-                      <wps:bodyPr rot="0" spcFirstLastPara="0" vertOverflow="overflow" horzOverflow="overflow" vert="horz" wrap="square" lIns="0" tIns="0" rIns="0" bIns="0" numCol="1" spcCol="0" rtlCol="0" fromWordArt="0" anchor="t" anchorCtr="0" forceAA="0" compatLnSpc="1">
-                        <a:prstTxWarp prst="textNoShape">
-                          <a:avLst/>
-                        </a:prstTxWarp>
-                        <a:spAutoFit/>
-                      </wps:bodyPr>
-                    </wps:wsp>
-                  </a:graphicData>
-                </a:graphic>
-              </wp:anchor>
-            </w:drawing>
-          </mc:Choice>
-          <mc:Fallback>
-            <w:pict>
-              <v:shapetype w14:anchorId="31BACC61" id="_x0000_t202" coordsize="21600,21600" o:spt="202" path="m,l,21600r21600,l21600,xe">
-                <v:stroke joinstyle="miter"/>
-                <v:path gradientshapeok="t" o:connecttype="rect"/>
-              </v:shapetype>
-              <v:shape id="Text Box 1" o:spid="_x0000_s1026" type="#_x0000_t202" style="position:absolute;margin-left:349.5pt;margin-top:322pt;width:154.05pt;height:.05pt;z-index:251666432;visibility:visible;mso-wrap-style:square;mso-wrap-distance-left:9pt;mso-wrap-distance-top:0;mso-wrap-distance-right:9pt;mso-wrap-distance-bottom:0;mso-position-horizontal:absolute;mso-position-horizontal-relative:text;mso-position-vertical:absolute;mso-position-vertical-relative:text;v-text-anchor:top" o:gfxdata="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" stroked="f">
-                <v:textbox style="mso-fit-shape-to-text:t" inset="0,0,0,0">
-                  <w:txbxContent>
-                    <w:p>
-                      <w:pPr>
-                        <w:pStyle w:val="Caption"/>
-                        <w:rPr>
-                          <w:noProof/>
-                        </w:rPr>
-                      </w:pPr>
-                      <w:r>
-                        <w:t xml:space="preserve">Figure </w:t>
-                      </w:r>
-                      <w:fldSimple w:instr=" SEQ Figure \* ARABIC ">
-                        <w:r>
-                          <w:rPr>
-                            <w:noProof/>
-                          </w:rPr>
-                          <w:t>1</w:t>
-                        </w:r>
-                      </w:fldSimple>
-                      <w:r>
-                        <w:t>Will be replaced with a photo of the real thing soon</w:t>
-                      </w:r>
-                    </w:p>
-                  </w:txbxContent>
-                </v:textbox>
-                <w10:wrap type="square"/>
-              </v:shape>
-            </w:pict>
-          </mc:Fallback>
-        </mc:AlternateContent>
-      </w:r>
       <w:r>
         <w:rPr>
           <w:noProof/>
         </w:rPr>
         <w:drawing>
-          <wp:anchor distT="0" distB="0" distL="114300" distR="114300" simplePos="0" relativeHeight="251664384" behindDoc="0" locked="0" layoutInCell="1" allowOverlap="1" wp14:anchorId="7F056542" wp14:editId="554E33FA">
-            <wp:simplePos x="684463" y="914400"/>
+          <wp:anchor distT="0" distB="0" distL="114300" distR="114300" simplePos="0" relativeHeight="251664384" behindDoc="0" locked="0" layoutInCell="1" allowOverlap="1" wp14:anchorId="7F056542" wp14:editId="36B86968">
+            <wp:simplePos x="0" y="0"/>
             <wp:positionH relativeFrom="margin">
-              <wp:align>right</wp:align>
+              <wp:posOffset>3768725</wp:posOffset>
             </wp:positionH>
             <wp:positionV relativeFrom="paragraph">
-              <wp:posOffset>0</wp:posOffset>
+              <wp:posOffset>5080</wp:posOffset>
             </wp:positionV>
-            <wp:extent cx="1956816" cy="4032504"/>
-            <wp:effectExtent l="0" t="0" r="5715" b="6350"/>
+            <wp:extent cx="2613025" cy="3486150"/>
+            <wp:effectExtent l="0" t="0" r="0" b="0"/>
             <wp:wrapSquare wrapText="bothSides"/>
             <wp:docPr id="1447101383" name="Picture 1"/>
             <wp:cNvGraphicFramePr>
@@ -143,11 +27,11 @@
               <a:graphicData uri="http://schemas.openxmlformats.org/drawingml/2006/picture">
                 <pic:pic xmlns:pic="http://schemas.openxmlformats.org/drawingml/2006/picture">
                   <pic:nvPicPr>
-                    <pic:cNvPr id="1447101383" name=""/>
+                    <pic:cNvPr id="1447101383" name="Picture 1"/>
                     <pic:cNvPicPr/>
                   </pic:nvPicPr>
                   <pic:blipFill>
-                    <a:blip r:embed="rId7">
+                    <a:blip r:embed="rId7" cstate="print">
                       <a:extLst>
                         <a:ext uri="{28A0092B-C50C-407E-A947-70E740481C1C}">
                           <a14:useLocalDpi xmlns:a14="http://schemas.microsoft.com/office/drawing/2010/main" val="0"/>
@@ -161,7 +45,7 @@
                   <pic:spPr>
                     <a:xfrm>
                       <a:off x="0" y="0"/>
-                      <a:ext cx="1956816" cy="4032504"/>
+                      <a:ext cx="2613025" cy="3486150"/>
                     </a:xfrm>
                     <a:prstGeom prst="rect">
                       <a:avLst/>
@@ -184,7 +68,7 @@
           <w:noProof/>
         </w:rPr>
         <w:drawing>
-          <wp:anchor distT="0" distB="0" distL="114300" distR="114300" simplePos="0" relativeHeight="251661312" behindDoc="1" locked="0" layoutInCell="1" allowOverlap="1" wp14:anchorId="39DF5647" wp14:editId="7E199DE2">
+          <wp:anchor distT="0" distB="0" distL="114300" distR="114300" simplePos="0" relativeHeight="251661312" behindDoc="1" locked="0" layoutInCell="1" allowOverlap="1" wp14:anchorId="39DF5647" wp14:editId="5AE4F28C">
             <wp:simplePos x="0" y="0"/>
             <wp:positionH relativeFrom="page">
               <wp:posOffset>5965321</wp:posOffset>
@@ -246,6 +130,7 @@
           </wp:anchor>
         </w:drawing>
       </w:r>
+      <w:proofErr w:type="spellStart"/>
       <w:r>
         <w:t>ZR</w:t>
       </w:r>
@@ -255,6 +140,7 @@
       <w:r>
         <w:t>mini</w:t>
       </w:r>
+      <w:proofErr w:type="spellEnd"/>
       <w:r>
         <w:t xml:space="preserve"> is a Best-in-Class RF Range </w:t>
       </w:r>
@@ -274,7 +160,15 @@
         <w:t xml:space="preserve"> is an ideal platform for a host controller interface or to prototype Z-Wave end devices.</w:t>
       </w:r>
       <w:r>
-        <w:t xml:space="preserve"> ZRADmini is a smaller, lower cost version of the original ZRAD.</w:t>
+        <w:t xml:space="preserve"> </w:t>
+      </w:r>
+      <w:proofErr w:type="spellStart"/>
+      <w:r>
+        <w:t>ZRADmini</w:t>
+      </w:r>
+      <w:proofErr w:type="spellEnd"/>
+      <w:r>
+        <w:t xml:space="preserve"> is a smaller, lower cost version of the original ZRAD.</w:t>
       </w:r>
     </w:p>
     <w:p>
@@ -356,8 +250,13 @@
           <w:numId w:val="1"/>
         </w:numPr>
       </w:pPr>
-      <w:r>
-        <w:t>KiCAD schematic &amp; PCB layout</w:t>
+      <w:proofErr w:type="spellStart"/>
+      <w:r>
+        <w:t>KiCAD</w:t>
+      </w:r>
+      <w:proofErr w:type="spellEnd"/>
+      <w:r>
+        <w:t xml:space="preserve"> schematic &amp; PCB layout</w:t>
       </w:r>
     </w:p>
     <w:p>
@@ -417,99 +316,6 @@
         </w:numPr>
       </w:pPr>
       <w:r>
-        <w:rPr>
-          <w:noProof/>
-        </w:rPr>
-        <mc:AlternateContent>
-          <mc:Choice Requires="wps">
-            <w:drawing>
-              <wp:anchor distT="0" distB="0" distL="114300" distR="114300" simplePos="0" relativeHeight="251663360" behindDoc="0" locked="0" layoutInCell="1" allowOverlap="1" wp14:anchorId="26A563AA" wp14:editId="2380A4BC">
-                <wp:simplePos x="0" y="0"/>
-                <wp:positionH relativeFrom="column">
-                  <wp:posOffset>3612559</wp:posOffset>
-                </wp:positionH>
-                <wp:positionV relativeFrom="paragraph">
-                  <wp:posOffset>116030</wp:posOffset>
-                </wp:positionV>
-                <wp:extent cx="2490470" cy="635"/>
-                <wp:effectExtent l="0" t="0" r="5080" b="0"/>
-                <wp:wrapTopAndBottom/>
-                <wp:docPr id="1526144360" name="Text Box 1"/>
-                <wp:cNvGraphicFramePr/>
-                <a:graphic xmlns:a="http://schemas.openxmlformats.org/drawingml/2006/main">
-                  <a:graphicData uri="http://schemas.microsoft.com/office/word/2010/wordprocessingShape">
-                    <wps:wsp>
-                      <wps:cNvSpPr txBox="1"/>
-                      <wps:spPr>
-                        <a:xfrm>
-                          <a:off x="0" y="0"/>
-                          <a:ext cx="2490470" cy="635"/>
-                        </a:xfrm>
-                        <a:prstGeom prst="rect">
-                          <a:avLst/>
-                        </a:prstGeom>
-                        <a:solidFill>
-                          <a:prstClr val="white"/>
-                        </a:solidFill>
-                        <a:ln>
-                          <a:noFill/>
-                        </a:ln>
-                      </wps:spPr>
-                      <wps:txbx>
-                        <w:txbxContent>
-                          <w:p>
-                            <w:pPr>
-                              <w:pStyle w:val="Caption"/>
-                              <w:rPr>
-                                <w:noProof/>
-                              </w:rPr>
-                            </w:pPr>
-                            <w:r>
-                              <w:t>ZRAD Assembled PCB with recommended antenna</w:t>
-                            </w:r>
-                          </w:p>
-                        </w:txbxContent>
-                      </wps:txbx>
-                      <wps:bodyPr rot="0" spcFirstLastPara="0" vertOverflow="overflow" horzOverflow="overflow" vert="horz" wrap="square" lIns="0" tIns="0" rIns="0" bIns="0" numCol="1" spcCol="0" rtlCol="0" fromWordArt="0" anchor="t" anchorCtr="0" forceAA="0" compatLnSpc="1">
-                        <a:prstTxWarp prst="textNoShape">
-                          <a:avLst/>
-                        </a:prstTxWarp>
-                        <a:spAutoFit/>
-                      </wps:bodyPr>
-                    </wps:wsp>
-                  </a:graphicData>
-                </a:graphic>
-                <wp14:sizeRelH relativeFrom="margin">
-                  <wp14:pctWidth>0</wp14:pctWidth>
-                </wp14:sizeRelH>
-              </wp:anchor>
-            </w:drawing>
-          </mc:Choice>
-          <mc:Fallback>
-            <w:pict>
-              <v:shape w14:anchorId="26A563AA" id="_x0000_s1027" type="#_x0000_t202" style="position:absolute;left:0;text-align:left;margin-left:284.45pt;margin-top:9.15pt;width:196.1pt;height:.05pt;z-index:251663360;visibility:visible;mso-wrap-style:square;mso-width-percent:0;mso-wrap-distance-left:9pt;mso-wrap-distance-top:0;mso-wrap-distance-right:9pt;mso-wrap-distance-bottom:0;mso-position-horizontal:absolute;mso-position-horizontal-relative:text;mso-position-vertical:absolute;mso-position-vertical-relative:text;mso-width-percent:0;mso-width-relative:margin;v-text-anchor:top" o:gfxdata="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" stroked="f">
-                <v:textbox style="mso-fit-shape-to-text:t" inset="0,0,0,0">
-                  <w:txbxContent>
-                    <w:p>
-                      <w:pPr>
-                        <w:pStyle w:val="Caption"/>
-                        <w:rPr>
-                          <w:noProof/>
-                        </w:rPr>
-                      </w:pPr>
-                      <w:r>
-                        <w:t>ZRAD Assembled PCB with recommended antenna</w:t>
-                      </w:r>
-                    </w:p>
-                  </w:txbxContent>
-                </v:textbox>
-                <w10:wrap type="topAndBottom"/>
-              </v:shape>
-            </w:pict>
-          </mc:Fallback>
-        </mc:AlternateContent>
-      </w:r>
-      <w:r>
         <w:t xml:space="preserve">Z-Wave </w:t>
       </w:r>
       <w:r>
@@ -599,8 +405,13 @@
           <w:numId w:val="1"/>
         </w:numPr>
       </w:pPr>
-      <w:r>
-        <w:t>SubGHz Radio +20dBm Tx</w:t>
+      <w:proofErr w:type="spellStart"/>
+      <w:r>
+        <w:t>SubGHz</w:t>
+      </w:r>
+      <w:proofErr w:type="spellEnd"/>
+      <w:r>
+        <w:t xml:space="preserve"> Radio +20dBm Tx</w:t>
       </w:r>
     </w:p>
     <w:p>
@@ -612,10 +423,31 @@
         </w:numPr>
       </w:pPr>
       <w:r>
-        <w:t>Robust peripheral</w:t>
-      </w:r>
-      <w:r>
-        <w:t>s</w:t>
+        <w:t>Tag-Connect</w:t>
+      </w:r>
+      <w:r>
+        <w:t xml:space="preserve"> debug connector</w:t>
+      </w:r>
+    </w:p>
+    <w:p>
+      <w:pPr>
+        <w:pStyle w:val="ListParagraph"/>
+        <w:numPr>
+          <w:ilvl w:val="0"/>
+          <w:numId w:val="1"/>
+        </w:numPr>
+      </w:pPr>
+      <w:r>
+        <w:t xml:space="preserve">Silicon Labs </w:t>
+      </w:r>
+      <w:r>
+        <w:t>CP2102N USB</w:t>
+      </w:r>
+      <w:r>
+        <w:t xml:space="preserve"> to </w:t>
+      </w:r>
+      <w:r>
+        <w:t>UART</w:t>
       </w:r>
     </w:p>
     <w:p>
@@ -627,10 +459,10 @@
         </w:numPr>
       </w:pPr>
       <w:r>
-        <w:t>Tag-Connect</w:t>
-      </w:r>
-      <w:r>
-        <w:t xml:space="preserve"> debug connector</w:t>
+        <w:t xml:space="preserve">USB-C </w:t>
+      </w:r>
+      <w:r>
+        <w:t>connector</w:t>
       </w:r>
     </w:p>
     <w:p>
@@ -642,31 +474,27 @@
         </w:numPr>
       </w:pPr>
       <w:r>
-        <w:t xml:space="preserve">Silicon Labs </w:t>
-      </w:r>
-      <w:r>
-        <w:t>CP2102N USB</w:t>
-      </w:r>
-      <w:r>
-        <w:t xml:space="preserve"> to </w:t>
-      </w:r>
-      <w:r>
-        <w:t>UART</w:t>
-      </w:r>
-    </w:p>
-    <w:p>
-      <w:pPr>
-        <w:pStyle w:val="ListParagraph"/>
-        <w:numPr>
-          <w:ilvl w:val="1"/>
-          <w:numId w:val="1"/>
-        </w:numPr>
-      </w:pPr>
-      <w:r>
-        <w:t xml:space="preserve">USB-C </w:t>
-      </w:r>
-      <w:r>
-        <w:t>connector</w:t>
+        <w:t>Standard</w:t>
+      </w:r>
+      <w:r>
+        <w:t xml:space="preserve"> </w:t>
+      </w:r>
+      <w:r>
+        <w:t xml:space="preserve">Z-Wave </w:t>
+      </w:r>
+      <w:proofErr w:type="spellStart"/>
+      <w:r>
+        <w:t>SerialAPI</w:t>
+      </w:r>
+      <w:proofErr w:type="spellEnd"/>
+      <w:r>
+        <w:t xml:space="preserve"> </w:t>
+      </w:r>
+      <w:r>
+        <w:t>f</w:t>
+      </w:r>
+      <w:r>
+        <w:t>irmware</w:t>
       </w:r>
     </w:p>
     <w:p>
@@ -678,22 +506,7 @@
         </w:numPr>
       </w:pPr>
       <w:r>
-        <w:t>Standard</w:t>
-      </w:r>
-      <w:r>
-        <w:t xml:space="preserve"> </w:t>
-      </w:r>
-      <w:r>
-        <w:t xml:space="preserve">Z-Wave </w:t>
-      </w:r>
-      <w:r>
-        <w:t xml:space="preserve">SerialAPI </w:t>
-      </w:r>
-      <w:r>
-        <w:t>f</w:t>
-      </w:r>
-      <w:r>
-        <w:t>irmware</w:t>
+        <w:t>QWIIC I2C connector</w:t>
       </w:r>
     </w:p>
     <w:p>
@@ -705,7 +518,7 @@
         </w:numPr>
       </w:pPr>
       <w:r>
-        <w:t>QWIIC I2C connector</w:t>
+        <w:t>Color LED</w:t>
       </w:r>
     </w:p>
     <w:p>
@@ -717,7 +530,7 @@
         </w:numPr>
       </w:pPr>
       <w:r>
-        <w:t>Color LED</w:t>
+        <w:t>GPIO Expansion Header</w:t>
       </w:r>
     </w:p>
     <w:p>
@@ -729,7 +542,7 @@
         </w:numPr>
       </w:pPr>
       <w:r>
-        <w:t>GPIO Expansion Header</w:t>
+        <w:t>Theory of Operation documentation</w:t>
       </w:r>
     </w:p>
     <w:p>
@@ -741,33 +554,6 @@
         </w:numPr>
       </w:pPr>
       <w:r>
-        <w:t>White Paper on Antenna Best Practice</w:t>
-      </w:r>
-      <w:r>
-        <w:t>s</w:t>
-      </w:r>
-    </w:p>
-    <w:p>
-      <w:pPr>
-        <w:pStyle w:val="ListParagraph"/>
-        <w:numPr>
-          <w:ilvl w:val="0"/>
-          <w:numId w:val="1"/>
-        </w:numPr>
-      </w:pPr>
-      <w:r>
-        <w:t>Theory of Operation documentation</w:t>
-      </w:r>
-    </w:p>
-    <w:p>
-      <w:pPr>
-        <w:pStyle w:val="ListParagraph"/>
-        <w:numPr>
-          <w:ilvl w:val="0"/>
-          <w:numId w:val="1"/>
-        </w:numPr>
-      </w:pPr>
-      <w:r>
         <w:t>BOM cost under $1</w:t>
       </w:r>
       <w:r>
@@ -779,7 +565,11 @@
     </w:p>
     <w:p>
       <w:r>
-        <w:t>The Z</w:t>
+        <w:t xml:space="preserve">The </w:t>
+      </w:r>
+      <w:proofErr w:type="spellStart"/>
+      <w:r>
+        <w:t>Z</w:t>
       </w:r>
       <w:r>
         <w:t>RAD</w:t>
@@ -787,6 +577,7 @@
       <w:r>
         <w:t>mini</w:t>
       </w:r>
+      <w:proofErr w:type="spellEnd"/>
       <w:r>
         <w:t xml:space="preserve"> is a </w:t>
       </w:r>
@@ -826,10 +617,7 @@
         <w:t xml:space="preserve">evelopment kits in that the primary focus is on best-in-class RF range at an affordable cost. </w:t>
       </w:r>
       <w:r>
-        <w:t xml:space="preserve">The design can be copied and </w:t>
-      </w:r>
-      <w:r>
-        <w:t>customized to meet your exact needs with minimal effort.</w:t>
+        <w:t>The design can be copied and customized to meet your exact needs with minimal effort.</w:t>
       </w:r>
     </w:p>
     <w:p>
@@ -869,7 +657,15 @@
         <w:t>holder</w:t>
       </w:r>
       <w:r>
-        <w:t xml:space="preserve"> enables development of low-power sleeping or FLiRs devices.</w:t>
+        <w:t xml:space="preserve"> enables development of low-power sleeping or </w:t>
+      </w:r>
+      <w:proofErr w:type="spellStart"/>
+      <w:r>
+        <w:t>FLiRs</w:t>
+      </w:r>
+      <w:proofErr w:type="spellEnd"/>
+      <w:r>
+        <w:t xml:space="preserve"> devices.</w:t>
       </w:r>
     </w:p>
     <w:p>
@@ -878,7 +674,7 @@
           <w:noProof/>
         </w:rPr>
         <w:drawing>
-          <wp:inline distT="0" distB="0" distL="0" distR="0" wp14:anchorId="4C883793" wp14:editId="71EDB96F">
+          <wp:inline distT="0" distB="0" distL="0" distR="0" wp14:anchorId="4C883793" wp14:editId="219A4792">
             <wp:extent cx="2857250" cy="2164748"/>
             <wp:effectExtent l="0" t="0" r="635" b="6985"/>
             <wp:docPr id="357049789" name="Picture 1"/>
@@ -932,37 +728,53 @@
       <w:pPr>
         <w:spacing w:after="0" w:line="240" w:lineRule="auto"/>
         <w:rPr>
-          <w:sz w:val="16"/>
-          <w:szCs w:val="16"/>
+          <w:sz w:val="12"/>
+          <w:szCs w:val="12"/>
         </w:rPr>
       </w:pPr>
       <w:r>
         <w:rPr>
-          <w:sz w:val="16"/>
-          <w:szCs w:val="16"/>
+          <w:sz w:val="12"/>
+          <w:szCs w:val="12"/>
         </w:rPr>
         <w:t xml:space="preserve">Rev 1.0  </w:t>
       </w:r>
       <w:r>
         <w:rPr>
-          <w:sz w:val="16"/>
-          <w:szCs w:val="16"/>
+          <w:sz w:val="12"/>
+          <w:szCs w:val="12"/>
         </w:rPr>
         <w:t xml:space="preserve">  </w:t>
       </w:r>
       <w:r>
         <w:rPr>
-          <w:sz w:val="16"/>
-          <w:szCs w:val="16"/>
+          <w:sz w:val="12"/>
+          <w:szCs w:val="12"/>
         </w:rPr>
         <w:t>Nov</w:t>
       </w:r>
       <w:r>
         <w:rPr>
-          <w:sz w:val="16"/>
-          <w:szCs w:val="16"/>
+          <w:sz w:val="12"/>
+          <w:szCs w:val="12"/>
         </w:rPr>
         <w:t xml:space="preserve"> 2024 – First Publish</w:t>
+      </w:r>
+    </w:p>
+    <w:p>
+      <w:pPr>
+        <w:spacing w:after="0" w:line="240" w:lineRule="auto"/>
+        <w:rPr>
+          <w:sz w:val="12"/>
+          <w:szCs w:val="12"/>
+        </w:rPr>
+      </w:pPr>
+      <w:r>
+        <w:rPr>
+          <w:sz w:val="12"/>
+          <w:szCs w:val="12"/>
+        </w:rPr>
+        <w:t>Rev 1.1    Jan 2025 – Add Photo</w:t>
       </w:r>
     </w:p>
     <w:sectPr>
@@ -978,7 +790,7 @@
 </file>
 
 <file path=word/endnotes.xml><?xml version="1.0" encoding="utf-8"?>
-<w:endnotes xmlns:wpc="http://schemas.microsoft.com/office/word/2010/wordprocessingCanvas" xmlns:cx="http://schemas.microsoft.com/office/drawing/2014/chartex" xmlns:cx1="http://schemas.microsoft.com/office/drawing/2015/9/8/chartex" xmlns:cx2="http://schemas.microsoft.com/office/drawing/2015/10/21/chartex" xmlns:cx3="http://schemas.microsoft.com/office/drawing/2016/5/9/chartex" xmlns:cx4="http://schemas.microsoft.com/office/drawing/2016/5/10/chartex" xmlns:cx5="http://schemas.microsoft.com/office/drawing/2016/5/11/chartex" xmlns:cx6="http://schemas.microsoft.com/office/drawing/2016/5/12/chartex" xmlns:cx7="http://schemas.microsoft.com/office/drawing/2016/5/13/chartex" xmlns:cx8="http://schemas.microsoft.com/office/drawing/2016/5/14/chartex" xmlns:mc="http://schemas.openxmlformats.org/markup-compatibility/2006" xmlns:aink="http://schemas.microsoft.com/office/drawing/2016/ink" xmlns:am3d="http://schemas.microsoft.com/office/drawing/2017/model3d" xmlns:o="urn:schemas-microsoft-com:office:office" xmlns:oel="http://schemas.microsoft.com/office/2019/extlst" xmlns:r="http://schemas.openxmlformats.org/officeDocument/2006/relationships" xmlns:m="http://schemas.openxmlformats.org/officeDocument/2006/math" xmlns:v="urn:schemas-microsoft-com:vml" xmlns:wp14="http://schemas.microsoft.com/office/word/2010/wordprocessingDrawing" xmlns:wp="http://schemas.openxmlformats.org/drawingml/2006/wordprocessingDrawing" xmlns:w10="urn:schemas-microsoft-com:office:word" xmlns:w="http://schemas.openxmlformats.org/wordprocessingml/2006/main" xmlns:w14="http://schemas.microsoft.com/office/word/2010/wordml" xmlns:w15="http://schemas.microsoft.com/office/word/2012/wordml" xmlns:w16cex="http://schemas.microsoft.com/office/word/2018/wordml/cex" xmlns:w16cid="http://schemas.microsoft.com/office/word/2016/wordml/cid" xmlns:w16="http://schemas.microsoft.com/office/word/2018/wordml" xmlns:w16du="http://schemas.microsoft.com/office/word/2023/wordml/word16du" xmlns:w16sdtdh="http://schemas.microsoft.com/office/word/2020/wordml/sdtdatahash" xmlns:w16se="http://schemas.microsoft.com/office/word/2015/wordml/symex" xmlns:wpg="http://schemas.microsoft.com/office/word/2010/wordprocessingGroup" xmlns:wpi="http://schemas.microsoft.com/office/word/2010/wordprocessingInk" xmlns:wne="http://schemas.microsoft.com/office/word/2006/wordml" xmlns:wps="http://schemas.microsoft.com/office/word/2010/wordprocessingShape" mc:Ignorable="w14 w15 w16se w16cid w16 w16cex w16sdtdh w16du wp14">
+<w:endnotes xmlns:wpc="http://schemas.microsoft.com/office/word/2010/wordprocessingCanvas" xmlns:cx="http://schemas.microsoft.com/office/drawing/2014/chartex" xmlns:cx1="http://schemas.microsoft.com/office/drawing/2015/9/8/chartex" xmlns:cx2="http://schemas.microsoft.com/office/drawing/2015/10/21/chartex" xmlns:cx3="http://schemas.microsoft.com/office/drawing/2016/5/9/chartex" xmlns:cx4="http://schemas.microsoft.com/office/drawing/2016/5/10/chartex" xmlns:cx5="http://schemas.microsoft.com/office/drawing/2016/5/11/chartex" xmlns:cx6="http://schemas.microsoft.com/office/drawing/2016/5/12/chartex" xmlns:cx7="http://schemas.microsoft.com/office/drawing/2016/5/13/chartex" xmlns:cx8="http://schemas.microsoft.com/office/drawing/2016/5/14/chartex" xmlns:mc="http://schemas.openxmlformats.org/markup-compatibility/2006" xmlns:aink="http://schemas.microsoft.com/office/drawing/2016/ink" xmlns:am3d="http://schemas.microsoft.com/office/drawing/2017/model3d" xmlns:o="urn:schemas-microsoft-com:office:office" xmlns:oel="http://schemas.microsoft.com/office/2019/extlst" xmlns:r="http://schemas.openxmlformats.org/officeDocument/2006/relationships" xmlns:m="http://schemas.openxmlformats.org/officeDocument/2006/math" xmlns:v="urn:schemas-microsoft-com:vml" xmlns:wp14="http://schemas.microsoft.com/office/word/2010/wordprocessingDrawing" xmlns:wp="http://schemas.openxmlformats.org/drawingml/2006/wordprocessingDrawing" xmlns:w10="urn:schemas-microsoft-com:office:word" xmlns:w="http://schemas.openxmlformats.org/wordprocessingml/2006/main" xmlns:w14="http://schemas.microsoft.com/office/word/2010/wordml" xmlns:w15="http://schemas.microsoft.com/office/word/2012/wordml" xmlns:w16cex="http://schemas.microsoft.com/office/word/2018/wordml/cex" xmlns:w16cid="http://schemas.microsoft.com/office/word/2016/wordml/cid" xmlns:w16="http://schemas.microsoft.com/office/word/2018/wordml" xmlns:w16du="http://schemas.microsoft.com/office/word/2023/wordml/word16du" xmlns:w16sdtdh="http://schemas.microsoft.com/office/word/2020/wordml/sdtdatahash" xmlns:w16sdtfl="http://schemas.microsoft.com/office/word/2024/wordml/sdtformatlock" xmlns:w16se="http://schemas.microsoft.com/office/word/2015/wordml/symex" xmlns:wpg="http://schemas.microsoft.com/office/word/2010/wordprocessingGroup" xmlns:wpi="http://schemas.microsoft.com/office/word/2010/wordprocessingInk" xmlns:wne="http://schemas.microsoft.com/office/word/2006/wordml" xmlns:wps="http://schemas.microsoft.com/office/word/2010/wordprocessingShape" mc:Ignorable="w14 w15 w16se w16cid w16 w16cex w16sdtdh w16sdtfl w16du wp14">
   <w:endnote w:type="separator" w:id="-1">
     <w:p>
       <w:pPr>
@@ -1003,7 +815,7 @@
 </file>
 
 <file path=word/footnotes.xml><?xml version="1.0" encoding="utf-8"?>
-<w:footnotes xmlns:wpc="http://schemas.microsoft.com/office/word/2010/wordprocessingCanvas" xmlns:cx="http://schemas.microsoft.com/office/drawing/2014/chartex" xmlns:cx1="http://schemas.microsoft.com/office/drawing/2015/9/8/chartex" xmlns:cx2="http://schemas.microsoft.com/office/drawing/2015/10/21/chartex" xmlns:cx3="http://schemas.microsoft.com/office/drawing/2016/5/9/chartex" xmlns:cx4="http://schemas.microsoft.com/office/drawing/2016/5/10/chartex" xmlns:cx5="http://schemas.microsoft.com/office/drawing/2016/5/11/chartex" xmlns:cx6="http://schemas.microsoft.com/office/drawing/2016/5/12/chartex" xmlns:cx7="http://schemas.microsoft.com/office/drawing/2016/5/13/chartex" xmlns:cx8="http://schemas.microsoft.com/office/drawing/2016/5/14/chartex" xmlns:mc="http://schemas.openxmlformats.org/markup-compatibility/2006" xmlns:aink="http://schemas.microsoft.com/office/drawing/2016/ink" xmlns:am3d="http://schemas.microsoft.com/office/drawing/2017/model3d" xmlns:o="urn:schemas-microsoft-com:office:office" xmlns:oel="http://schemas.microsoft.com/office/2019/extlst" xmlns:r="http://schemas.openxmlformats.org/officeDocument/2006/relationships" xmlns:m="http://schemas.openxmlformats.org/officeDocument/2006/math" xmlns:v="urn:schemas-microsoft-com:vml" xmlns:wp14="http://schemas.microsoft.com/office/word/2010/wordprocessingDrawing" xmlns:wp="http://schemas.openxmlformats.org/drawingml/2006/wordprocessingDrawing" xmlns:w10="urn:schemas-microsoft-com:office:word" xmlns:w="http://schemas.openxmlformats.org/wordprocessingml/2006/main" xmlns:w14="http://schemas.microsoft.com/office/word/2010/wordml" xmlns:w15="http://schemas.microsoft.com/office/word/2012/wordml" xmlns:w16cex="http://schemas.microsoft.com/office/word/2018/wordml/cex" xmlns:w16cid="http://schemas.microsoft.com/office/word/2016/wordml/cid" xmlns:w16="http://schemas.microsoft.com/office/word/2018/wordml" xmlns:w16du="http://schemas.microsoft.com/office/word/2023/wordml/word16du" xmlns:w16sdtdh="http://schemas.microsoft.com/office/word/2020/wordml/sdtdatahash" xmlns:w16se="http://schemas.microsoft.com/office/word/2015/wordml/symex" xmlns:wpg="http://schemas.microsoft.com/office/word/2010/wordprocessingGroup" xmlns:wpi="http://schemas.microsoft.com/office/word/2010/wordprocessingInk" xmlns:wne="http://schemas.microsoft.com/office/word/2006/wordml" xmlns:wps="http://schemas.microsoft.com/office/word/2010/wordprocessingShape" mc:Ignorable="w14 w15 w16se w16cid w16 w16cex w16sdtdh w16du wp14">
+<w:footnotes xmlns:wpc="http://schemas.microsoft.com/office/word/2010/wordprocessingCanvas" xmlns:cx="http://schemas.microsoft.com/office/drawing/2014/chartex" xmlns:cx1="http://schemas.microsoft.com/office/drawing/2015/9/8/chartex" xmlns:cx2="http://schemas.microsoft.com/office/drawing/2015/10/21/chartex" xmlns:cx3="http://schemas.microsoft.com/office/drawing/2016/5/9/chartex" xmlns:cx4="http://schemas.microsoft.com/office/drawing/2016/5/10/chartex" xmlns:cx5="http://schemas.microsoft.com/office/drawing/2016/5/11/chartex" xmlns:cx6="http://schemas.microsoft.com/office/drawing/2016/5/12/chartex" xmlns:cx7="http://schemas.microsoft.com/office/drawing/2016/5/13/chartex" xmlns:cx8="http://schemas.microsoft.com/office/drawing/2016/5/14/chartex" xmlns:mc="http://schemas.openxmlformats.org/markup-compatibility/2006" xmlns:aink="http://schemas.microsoft.com/office/drawing/2016/ink" xmlns:am3d="http://schemas.microsoft.com/office/drawing/2017/model3d" xmlns:o="urn:schemas-microsoft-com:office:office" xmlns:oel="http://schemas.microsoft.com/office/2019/extlst" xmlns:r="http://schemas.openxmlformats.org/officeDocument/2006/relationships" xmlns:m="http://schemas.openxmlformats.org/officeDocument/2006/math" xmlns:v="urn:schemas-microsoft-com:vml" xmlns:wp14="http://schemas.microsoft.com/office/word/2010/wordprocessingDrawing" xmlns:wp="http://schemas.openxmlformats.org/drawingml/2006/wordprocessingDrawing" xmlns:w10="urn:schemas-microsoft-com:office:word" xmlns:w="http://schemas.openxmlformats.org/wordprocessingml/2006/main" xmlns:w14="http://schemas.microsoft.com/office/word/2010/wordml" xmlns:w15="http://schemas.microsoft.com/office/word/2012/wordml" xmlns:w16cex="http://schemas.microsoft.com/office/word/2018/wordml/cex" xmlns:w16cid="http://schemas.microsoft.com/office/word/2016/wordml/cid" xmlns:w16="http://schemas.microsoft.com/office/word/2018/wordml" xmlns:w16du="http://schemas.microsoft.com/office/word/2023/wordml/word16du" xmlns:w16sdtdh="http://schemas.microsoft.com/office/word/2020/wordml/sdtdatahash" xmlns:w16sdtfl="http://schemas.microsoft.com/office/word/2024/wordml/sdtformatlock" xmlns:w16se="http://schemas.microsoft.com/office/word/2015/wordml/symex" xmlns:wpg="http://schemas.microsoft.com/office/word/2010/wordprocessingGroup" xmlns:wpi="http://schemas.microsoft.com/office/word/2010/wordprocessingInk" xmlns:wne="http://schemas.microsoft.com/office/word/2006/wordml" xmlns:wps="http://schemas.microsoft.com/office/word/2010/wordprocessingShape" mc:Ignorable="w14 w15 w16se w16cid w16 w16cex w16sdtdh w16sdtfl w16du wp14">
   <w:footnote w:type="separator" w:id="-1">
     <w:p>
       <w:pPr>
@@ -1028,7 +840,7 @@
 </file>
 
 <file path=word/header1.xml><?xml version="1.0" encoding="utf-8"?>
-<w:hdr xmlns:wpc="http://schemas.microsoft.com/office/word/2010/wordprocessingCanvas" xmlns:cx="http://schemas.microsoft.com/office/drawing/2014/chartex" xmlns:cx1="http://schemas.microsoft.com/office/drawing/2015/9/8/chartex" xmlns:cx2="http://schemas.microsoft.com/office/drawing/2015/10/21/chartex" xmlns:cx3="http://schemas.microsoft.com/office/drawing/2016/5/9/chartex" xmlns:cx4="http://schemas.microsoft.com/office/drawing/2016/5/10/chartex" xmlns:cx5="http://schemas.microsoft.com/office/drawing/2016/5/11/chartex" xmlns:cx6="http://schemas.microsoft.com/office/drawing/2016/5/12/chartex" xmlns:cx7="http://schemas.microsoft.com/office/drawing/2016/5/13/chartex" xmlns:cx8="http://schemas.microsoft.com/office/drawing/2016/5/14/chartex" xmlns:mc="http://schemas.openxmlformats.org/markup-compatibility/2006" xmlns:aink="http://schemas.microsoft.com/office/drawing/2016/ink" xmlns:am3d="http://schemas.microsoft.com/office/drawing/2017/model3d" xmlns:o="urn:schemas-microsoft-com:office:office" xmlns:oel="http://schemas.microsoft.com/office/2019/extlst" xmlns:r="http://schemas.openxmlformats.org/officeDocument/2006/relationships" xmlns:m="http://schemas.openxmlformats.org/officeDocument/2006/math" xmlns:v="urn:schemas-microsoft-com:vml" xmlns:wp14="http://schemas.microsoft.com/office/word/2010/wordprocessingDrawing" xmlns:wp="http://schemas.openxmlformats.org/drawingml/2006/wordprocessingDrawing" xmlns:w10="urn:schemas-microsoft-com:office:word" xmlns:w="http://schemas.openxmlformats.org/wordprocessingml/2006/main" xmlns:w14="http://schemas.microsoft.com/office/word/2010/wordml" xmlns:w15="http://schemas.microsoft.com/office/word/2012/wordml" xmlns:w16cex="http://schemas.microsoft.com/office/word/2018/wordml/cex" xmlns:w16cid="http://schemas.microsoft.com/office/word/2016/wordml/cid" xmlns:w16="http://schemas.microsoft.com/office/word/2018/wordml" xmlns:w16du="http://schemas.microsoft.com/office/word/2023/wordml/word16du" xmlns:w16sdtdh="http://schemas.microsoft.com/office/word/2020/wordml/sdtdatahash" xmlns:w16se="http://schemas.microsoft.com/office/word/2015/wordml/symex" xmlns:wpg="http://schemas.microsoft.com/office/word/2010/wordprocessingGroup" xmlns:wpi="http://schemas.microsoft.com/office/word/2010/wordprocessingInk" xmlns:wne="http://schemas.microsoft.com/office/word/2006/wordml" xmlns:wps="http://schemas.microsoft.com/office/word/2010/wordprocessingShape" mc:Ignorable="w14 w15 w16se w16cid w16 w16cex w16sdtdh w16du wp14">
+<w:hdr xmlns:wpc="http://schemas.microsoft.com/office/word/2010/wordprocessingCanvas" xmlns:cx="http://schemas.microsoft.com/office/drawing/2014/chartex" xmlns:cx1="http://schemas.microsoft.com/office/drawing/2015/9/8/chartex" xmlns:cx2="http://schemas.microsoft.com/office/drawing/2015/10/21/chartex" xmlns:cx3="http://schemas.microsoft.com/office/drawing/2016/5/9/chartex" xmlns:cx4="http://schemas.microsoft.com/office/drawing/2016/5/10/chartex" xmlns:cx5="http://schemas.microsoft.com/office/drawing/2016/5/11/chartex" xmlns:cx6="http://schemas.microsoft.com/office/drawing/2016/5/12/chartex" xmlns:cx7="http://schemas.microsoft.com/office/drawing/2016/5/13/chartex" xmlns:cx8="http://schemas.microsoft.com/office/drawing/2016/5/14/chartex" xmlns:mc="http://schemas.openxmlformats.org/markup-compatibility/2006" xmlns:aink="http://schemas.microsoft.com/office/drawing/2016/ink" xmlns:am3d="http://schemas.microsoft.com/office/drawing/2017/model3d" xmlns:o="urn:schemas-microsoft-com:office:office" xmlns:oel="http://schemas.microsoft.com/office/2019/extlst" xmlns:r="http://schemas.openxmlformats.org/officeDocument/2006/relationships" xmlns:m="http://schemas.openxmlformats.org/officeDocument/2006/math" xmlns:v="urn:schemas-microsoft-com:vml" xmlns:wp14="http://schemas.microsoft.com/office/word/2010/wordprocessingDrawing" xmlns:wp="http://schemas.openxmlformats.org/drawingml/2006/wordprocessingDrawing" xmlns:w10="urn:schemas-microsoft-com:office:word" xmlns:w="http://schemas.openxmlformats.org/wordprocessingml/2006/main" xmlns:w14="http://schemas.microsoft.com/office/word/2010/wordml" xmlns:w15="http://schemas.microsoft.com/office/word/2012/wordml" xmlns:w16cex="http://schemas.microsoft.com/office/word/2018/wordml/cex" xmlns:w16cid="http://schemas.microsoft.com/office/word/2016/wordml/cid" xmlns:w16="http://schemas.microsoft.com/office/word/2018/wordml" xmlns:w16du="http://schemas.microsoft.com/office/word/2023/wordml/word16du" xmlns:w16sdtdh="http://schemas.microsoft.com/office/word/2020/wordml/sdtdatahash" xmlns:w16sdtfl="http://schemas.microsoft.com/office/word/2024/wordml/sdtformatlock" xmlns:w16se="http://schemas.microsoft.com/office/word/2015/wordml/symex" xmlns:wpg="http://schemas.microsoft.com/office/word/2010/wordprocessingGroup" xmlns:wpi="http://schemas.microsoft.com/office/word/2010/wordprocessingInk" xmlns:wne="http://schemas.microsoft.com/office/word/2006/wordml" xmlns:wps="http://schemas.microsoft.com/office/word/2010/wordprocessingShape" mc:Ignorable="w14 w15 w16se w16cid w16 w16cex w16sdtdh w16sdtfl w16du wp14">
   <w:p>
     <w:pPr>
       <w:pStyle w:val="Header"/>
@@ -1046,7 +858,17 @@
         <w:sz w:val="40"/>
         <w:szCs w:val="40"/>
       </w:rPr>
-      <w:t>Z-Wave Reference Application Design (ZRAD</w:t>
+      <w:t>Z-Wave Reference Application Design (</w:t>
+    </w:r>
+    <w:proofErr w:type="spellStart"/>
+    <w:r>
+      <w:rPr>
+        <w:b/>
+        <w:color w:val="000000" w:themeColor="text1"/>
+        <w:sz w:val="40"/>
+        <w:szCs w:val="40"/>
+      </w:rPr>
+      <w:t>ZRAD</w:t>
     </w:r>
     <w:r>
       <w:rPr>
@@ -1057,6 +879,7 @@
       </w:rPr>
       <w:t>mini</w:t>
     </w:r>
+    <w:proofErr w:type="spellEnd"/>
     <w:r>
       <w:rPr>
         <w:b/>
@@ -1071,7 +894,7 @@
 </file>
 
 <file path=word/numbering.xml><?xml version="1.0" encoding="utf-8"?>
-<w:numbering xmlns:wpc="http://schemas.microsoft.com/office/word/2010/wordprocessingCanvas" xmlns:cx="http://schemas.microsoft.com/office/drawing/2014/chartex" xmlns:cx1="http://schemas.microsoft.com/office/drawing/2015/9/8/chartex" xmlns:cx2="http://schemas.microsoft.com/office/drawing/2015/10/21/chartex" xmlns:cx3="http://schemas.microsoft.com/office/drawing/2016/5/9/chartex" xmlns:cx4="http://schemas.microsoft.com/office/drawing/2016/5/10/chartex" xmlns:cx5="http://schemas.microsoft.com/office/drawing/2016/5/11/chartex" xmlns:cx6="http://schemas.microsoft.com/office/drawing/2016/5/12/chartex" xmlns:cx7="http://schemas.microsoft.com/office/drawing/2016/5/13/chartex" xmlns:cx8="http://schemas.microsoft.com/office/drawing/2016/5/14/chartex" xmlns:mc="http://schemas.openxmlformats.org/markup-compatibility/2006" xmlns:aink="http://schemas.microsoft.com/office/drawing/2016/ink" xmlns:am3d="http://schemas.microsoft.com/office/drawing/2017/model3d" xmlns:o="urn:schemas-microsoft-com:office:office" xmlns:oel="http://schemas.microsoft.com/office/2019/extlst" xmlns:r="http://schemas.openxmlformats.org/officeDocument/2006/relationships" xmlns:m="http://schemas.openxmlformats.org/officeDocument/2006/math" xmlns:v="urn:schemas-microsoft-com:vml" xmlns:wp14="http://schemas.microsoft.com/office/word/2010/wordprocessingDrawing" xmlns:wp="http://schemas.openxmlformats.org/drawingml/2006/wordprocessingDrawing" xmlns:w10="urn:schemas-microsoft-com:office:word" xmlns:w="http://schemas.openxmlformats.org/wordprocessingml/2006/main" xmlns:w14="http://schemas.microsoft.com/office/word/2010/wordml" xmlns:w15="http://schemas.microsoft.com/office/word/2012/wordml" xmlns:w16cex="http://schemas.microsoft.com/office/word/2018/wordml/cex" xmlns:w16cid="http://schemas.microsoft.com/office/word/2016/wordml/cid" xmlns:w16="http://schemas.microsoft.com/office/word/2018/wordml" xmlns:w16du="http://schemas.microsoft.com/office/word/2023/wordml/word16du" xmlns:w16sdtdh="http://schemas.microsoft.com/office/word/2020/wordml/sdtdatahash" xmlns:w16se="http://schemas.microsoft.com/office/word/2015/wordml/symex" xmlns:wpg="http://schemas.microsoft.com/office/word/2010/wordprocessingGroup" xmlns:wpi="http://schemas.microsoft.com/office/word/2010/wordprocessingInk" xmlns:wne="http://schemas.microsoft.com/office/word/2006/wordml" xmlns:wps="http://schemas.microsoft.com/office/word/2010/wordprocessingShape" mc:Ignorable="w14 w15 w16se w16cid w16 w16cex w16sdtdh w16du wp14">
+<w:numbering xmlns:wpc="http://schemas.microsoft.com/office/word/2010/wordprocessingCanvas" xmlns:cx="http://schemas.microsoft.com/office/drawing/2014/chartex" xmlns:cx1="http://schemas.microsoft.com/office/drawing/2015/9/8/chartex" xmlns:cx2="http://schemas.microsoft.com/office/drawing/2015/10/21/chartex" xmlns:cx3="http://schemas.microsoft.com/office/drawing/2016/5/9/chartex" xmlns:cx4="http://schemas.microsoft.com/office/drawing/2016/5/10/chartex" xmlns:cx5="http://schemas.microsoft.com/office/drawing/2016/5/11/chartex" xmlns:cx6="http://schemas.microsoft.com/office/drawing/2016/5/12/chartex" xmlns:cx7="http://schemas.microsoft.com/office/drawing/2016/5/13/chartex" xmlns:cx8="http://schemas.microsoft.com/office/drawing/2016/5/14/chartex" xmlns:mc="http://schemas.openxmlformats.org/markup-compatibility/2006" xmlns:aink="http://schemas.microsoft.com/office/drawing/2016/ink" xmlns:am3d="http://schemas.microsoft.com/office/drawing/2017/model3d" xmlns:o="urn:schemas-microsoft-com:office:office" xmlns:oel="http://schemas.microsoft.com/office/2019/extlst" xmlns:r="http://schemas.openxmlformats.org/officeDocument/2006/relationships" xmlns:m="http://schemas.openxmlformats.org/officeDocument/2006/math" xmlns:v="urn:schemas-microsoft-com:vml" xmlns:wp14="http://schemas.microsoft.com/office/word/2010/wordprocessingDrawing" xmlns:wp="http://schemas.openxmlformats.org/drawingml/2006/wordprocessingDrawing" xmlns:w10="urn:schemas-microsoft-com:office:word" xmlns:w="http://schemas.openxmlformats.org/wordprocessingml/2006/main" xmlns:w14="http://schemas.microsoft.com/office/word/2010/wordml" xmlns:w15="http://schemas.microsoft.com/office/word/2012/wordml" xmlns:w16cex="http://schemas.microsoft.com/office/word/2018/wordml/cex" xmlns:w16cid="http://schemas.microsoft.com/office/word/2016/wordml/cid" xmlns:w16="http://schemas.microsoft.com/office/word/2018/wordml" xmlns:w16du="http://schemas.microsoft.com/office/word/2023/wordml/word16du" xmlns:w16sdtdh="http://schemas.microsoft.com/office/word/2020/wordml/sdtdatahash" xmlns:w16sdtfl="http://schemas.microsoft.com/office/word/2024/wordml/sdtformatlock" xmlns:w16se="http://schemas.microsoft.com/office/word/2015/wordml/symex" xmlns:wpg="http://schemas.microsoft.com/office/word/2010/wordprocessingGroup" xmlns:wpi="http://schemas.microsoft.com/office/word/2010/wordprocessingInk" xmlns:wne="http://schemas.microsoft.com/office/word/2006/wordml" xmlns:wps="http://schemas.microsoft.com/office/word/2010/wordprocessingShape" mc:Ignorable="w14 w15 w16se w16cid w16 w16cex w16sdtdh w16sdtfl w16du wp14">
   <w:abstractNum w:abstractNumId="0" w15:restartNumberingAfterBreak="0">
     <w:nsid w:val="27215099"/>
     <w:multiLevelType w:val="hybridMultilevel"/>
@@ -1192,7 +1015,7 @@
 </file>
 
 <file path=word/styles.xml><?xml version="1.0" encoding="utf-8"?>
-<w:styles xmlns:mc="http://schemas.openxmlformats.org/markup-compatibility/2006" xmlns:r="http://schemas.openxmlformats.org/officeDocument/2006/relationships" xmlns:w="http://schemas.openxmlformats.org/wordprocessingml/2006/main" xmlns:w14="http://schemas.microsoft.com/office/word/2010/wordml" xmlns:w15="http://schemas.microsoft.com/office/word/2012/wordml" xmlns:w16cex="http://schemas.microsoft.com/office/word/2018/wordml/cex" xmlns:w16cid="http://schemas.microsoft.com/office/word/2016/wordml/cid" xmlns:w16="http://schemas.microsoft.com/office/word/2018/wordml" xmlns:w16du="http://schemas.microsoft.com/office/word/2023/wordml/word16du" xmlns:w16sdtdh="http://schemas.microsoft.com/office/word/2020/wordml/sdtdatahash" xmlns:w16se="http://schemas.microsoft.com/office/word/2015/wordml/symex" mc:Ignorable="w14 w15 w16se w16cid w16 w16cex w16sdtdh w16du">
+<w:styles xmlns:mc="http://schemas.openxmlformats.org/markup-compatibility/2006" xmlns:r="http://schemas.openxmlformats.org/officeDocument/2006/relationships" xmlns:w="http://schemas.openxmlformats.org/wordprocessingml/2006/main" xmlns:w14="http://schemas.microsoft.com/office/word/2010/wordml" xmlns:w15="http://schemas.microsoft.com/office/word/2012/wordml" xmlns:w16cex="http://schemas.microsoft.com/office/word/2018/wordml/cex" xmlns:w16cid="http://schemas.microsoft.com/office/word/2016/wordml/cid" xmlns:w16="http://schemas.microsoft.com/office/word/2018/wordml" xmlns:w16du="http://schemas.microsoft.com/office/word/2023/wordml/word16du" xmlns:w16sdtdh="http://schemas.microsoft.com/office/word/2020/wordml/sdtdatahash" xmlns:w16sdtfl="http://schemas.microsoft.com/office/word/2024/wordml/sdtformatlock" xmlns:w16se="http://schemas.microsoft.com/office/word/2015/wordml/symex" mc:Ignorable="w14 w15 w16se w16cid w16 w16cex w16sdtdh w16sdtfl w16du">
   <w:docDefaults>
     <w:rPrDefault>
       <w:rPr>

</xml_diff>